<commit_message>
Major changes to formatting of preprint
</commit_message>
<xml_diff>
--- a/Output/Drafts/draft_2023-01-23.docx
+++ b/Output/Drafts/draft_2023-01-23.docx
@@ -66,6 +66,26 @@
     </w:p>
     <w:p>
       <w:pPr>
+        <w:pStyle w:val="Date"/>
+      </w:pPr>
+      <w:r>
+        <w:t xml:space="preserve">January</w:t>
+      </w:r>
+      <w:r>
+        <w:t xml:space="preserve"> </w:t>
+      </w:r>
+      <w:r>
+        <w:t xml:space="preserve">23,</w:t>
+      </w:r>
+      <w:r>
+        <w:t xml:space="preserve"> </w:t>
+      </w:r>
+      <w:r>
+        <w:t xml:space="preserve">2023</w:t>
+      </w:r>
+    </w:p>
+    <w:p>
+      <w:pPr>
         <w:pStyle w:val="Abstract"/>
       </w:pPr>
       <w:r>
@@ -1440,7 +1460,19 @@
         <w:pStyle w:val="BodyText"/>
       </w:pPr>
       <w:r>
-        <w:t xml:space="preserve">Another important consequence of short generation times, the response of these key groups to heatwaves may vary over seasonal timescales, reflecting either acclimatization or adaptation of thermal performance curves to different seasonal conditions (Sasaki and Dam 2020; Adaptive tracking paper). The presence or absence of seasonal variation in thermal performance curves will play an important role in determining the effects of heatwaves on a population (Figure 1). Much of the past work on the effects of heatwaves assumes performance curves are fixed (i.e. - there is no seasonal variation in TPCs). In this case, the effect of heatwaves will vary seasonally as the relative position of environmental temperatures to TPC optimum temperature and lethal thermal limits varies. Alternatively, variation in TPCs over seasonal timescales may act as a buffer against negative effects of heatwaves if optimum temperatures track environmental temperatures, preventing environmental temperatures from exceeding thermal optima. Differences in the magnitude of seasonal variation in TPCs may therefore play a key role in shaping patterns in relative vulnerability of different taxa within a community.</w:t>
+        <w:t xml:space="preserve">Another important consequence of short generation times, the response of these key groups to heatwaves may vary over seasonal timescales, reflecting either acclimatization or adaptation of thermal performance curves to different seasonal conditions</w:t>
+      </w:r>
+      <w:r>
+        <w:t xml:space="preserve"> </w:t>
+      </w:r>
+      <w:r>
+        <w:t xml:space="preserve">Sasaki and Dam (2020)</w:t>
+      </w:r>
+      <w:r>
+        <w:t xml:space="preserve"> </w:t>
+      </w:r>
+      <w:r>
+        <w:t xml:space="preserve">(Sasaki and Dam 2020; Adaptive tracking paper). The presence or absence of seasonal variation in thermal performance curves will play an important role in determining the effects of heatwaves on a population (Figure 1). Much of the past work on the effects of heatwaves assumes performance curves are fixed (i.e. - there is no seasonal variation in TPCs). In this case, the effect of heatwaves will vary seasonally as the relative position of environmental temperatures to TPC optimum temperature and lethal thermal limits varies. Alternatively, variation in TPCs over seasonal timescales may act as a buffer against negative effects of heatwaves if optimum temperatures track environmental temperatures, preventing environmental temperatures from exceeding thermal optima. Differences in the magnitude of seasonal variation in TPCs may therefore play a key role in shaping patterns in relative vulnerability of different taxa within a community.</w:t>
       </w:r>
     </w:p>
     <w:p>
@@ -2508,13 +2540,7 @@
         <w:pStyle w:val="BodyText"/>
       </w:pPr>
       <w:r>
-        <w:t xml:space="preserve">To examine the effect of the simulated heat wave on traits,</w:t>
-      </w:r>
-      <w:r>
-        <w:t xml:space="preserve"> </w:t>
-      </w:r>
-      <w:r>
-        <w:t xml:space="preserve">[STATS]</w:t>
+        <w:t xml:space="preserve">To examine the effect of the simulated heat wave on traits, [STATS]</w:t>
       </w:r>
     </w:p>
     <w:p>
@@ -3546,19 +3572,7 @@
         <w:pStyle w:val="BodyText"/>
       </w:pPr>
       <w:r>
-        <w:t xml:space="preserve">Lab results don’t quite mesh with field observations:</w:t>
-      </w:r>
-      <w:r>
-        <w:t xml:space="preserve"> </w:t>
-      </w:r>
-      <w:r>
-        <w:t xml:space="preserve">- Larger safety margins should correlate with positive effects of heatwaves</w:t>
-      </w:r>
-      <w:r>
-        <w:t xml:space="preserve"> </w:t>
-      </w:r>
-      <w:r>
-        <w:t xml:space="preserve">- While small, the only</w:t>
+        <w:t xml:space="preserve">Lab results don’t quite mesh with field observations: - Larger safety margins should correlate with positive effects of heatwaves - While small, the only</w:t>
       </w:r>
       <w:r>
         <w:t xml:space="preserve"> </w:t>
@@ -3593,7 +3607,7 @@
       </w:r>
     </w:p>
     <w:bookmarkEnd w:id="41"/>
-    <w:bookmarkStart w:id="46" w:name="supplementary-material"/>
+    <w:bookmarkStart w:id="57" w:name="supplementary-material"/>
     <w:p>
       <w:pPr>
         <w:pStyle w:val="Heading1"/>
@@ -3730,7 +3744,7 @@
       </w:r>
     </w:p>
     <w:bookmarkEnd w:id="43"/>
-    <w:bookmarkStart w:id="44" w:name="supp.-table-3"/>
+    <w:bookmarkStart w:id="56" w:name="supp.-table-3"/>
     <w:p>
       <w:pPr>
         <w:pStyle w:val="Heading2"/>
@@ -3739,46 +3753,227 @@
         <w:t xml:space="preserve">Supp. Table 3</w:t>
       </w:r>
     </w:p>
-    <w:bookmarkEnd w:id="44"/>
-    <w:bookmarkStart w:id="45" w:name="supp.-fig.-1"/>
-    <w:p>
-      <w:pPr>
-        <w:pStyle w:val="Heading2"/>
-      </w:pPr>
-      <w:r>
-        <w:t xml:space="preserve">Supp. Fig. 1</w:t>
-      </w:r>
-    </w:p>
-    <w:p>
-      <w:pPr>
-        <w:pStyle w:val="FirstParagraph"/>
-      </w:pPr>
-      <w:r>
-        <w:t xml:space="preserve">These plots follow best practices for the visualization of differences between groups. The top half of each figure shows the underlying data points in a swarm plot. To the right of each each swarm is the mean and standard deviation of the group, represented using a gapped bar (gap = mean value). Below the raw data, the effect size and 95% confidence intervals are shown, which were obtained using non-parametric bootstrap resampling. Confidence intervals that do not cross the 0 effect size line indicate significant differences between groups.</w:t>
-      </w:r>
-    </w:p>
-    <w:p>
-      <w:r>
-        <w:br w:type="page"/>
-      </w:r>
-    </w:p>
-    <w:p>
-      <w:r>
-        <w:br w:type="page"/>
-      </w:r>
-    </w:p>
-    <w:p>
-      <w:r>
-        <w:br w:type="page"/>
-      </w:r>
-    </w:p>
-    <w:p>
-      <w:r>
-        <w:br w:type="page"/>
-      </w:r>
-    </w:p>
-    <w:bookmarkEnd w:id="45"/>
-    <w:bookmarkEnd w:id="46"/>
+    <w:p>
+      <w:pPr>
+        <w:pStyle w:val="CaptionedFigure"/>
+      </w:pPr>
+      <w:r>
+        <w:drawing>
+          <wp:inline>
+            <wp:extent cx="3333750" cy="2667000"/>
+            <wp:effectExtent b="0" l="0" r="0" t="0"/>
+            <wp:docPr descr="These plots follow best practices for the visualization of differences between groups. The top half of each figure shows the underlying data points in a swarm plot. To the right of each each swarm is the mean and standard deviation of the group, represented using a gapped bar (gap = mean value)." title="" id="45" name="Picture"/>
+            <a:graphic>
+              <a:graphicData uri="http://schemas.openxmlformats.org/drawingml/2006/picture">
+                <pic:pic>
+                  <pic:nvPicPr>
+                    <pic:cNvPr descr="/Users/msasaki/Desktop/Lab_Projects/LIS_heatwave/Output/Drafts/draft_2023-01-23_files/figure-docx/supp-fig-1-1.png" id="46" name="Picture"/>
+                    <pic:cNvPicPr>
+                      <a:picLocks noChangeArrowheads="1" noChangeAspect="1"/>
+                    </pic:cNvPicPr>
+                  </pic:nvPicPr>
+                  <pic:blipFill>
+                    <a:blip r:embed="rId44"/>
+                    <a:stretch>
+                      <a:fillRect/>
+                    </a:stretch>
+                  </pic:blipFill>
+                  <pic:spPr bwMode="auto">
+                    <a:xfrm>
+                      <a:off x="0" y="0"/>
+                      <a:ext cx="3333750" cy="2667000"/>
+                    </a:xfrm>
+                    <a:prstGeom prst="rect">
+                      <a:avLst/>
+                    </a:prstGeom>
+                    <a:noFill/>
+                    <a:ln w="9525">
+                      <a:noFill/>
+                      <a:headEnd/>
+                      <a:tailEnd/>
+                    </a:ln>
+                  </pic:spPr>
+                </pic:pic>
+              </a:graphicData>
+            </a:graphic>
+          </wp:inline>
+        </w:drawing>
+      </w:r>
+    </w:p>
+    <w:p>
+      <w:pPr>
+        <w:pStyle w:val="ImageCaption"/>
+      </w:pPr>
+      <w:r>
+        <w:t xml:space="preserve">These plots follow best practices for the visualization of differences between groups. The top half of each figure shows the underlying data points in a swarm plot. To the right of each each swarm is the mean and standard deviation of the group, represented using a gapped bar (gap = mean value).</w:t>
+      </w:r>
+    </w:p>
+    <w:p>
+      <w:pPr>
+        <w:pStyle w:val="CaptionedFigure"/>
+      </w:pPr>
+      <w:r>
+        <w:drawing>
+          <wp:inline>
+            <wp:extent cx="3333750" cy="2667000"/>
+            <wp:effectExtent b="0" l="0" r="0" t="0"/>
+            <wp:docPr descr="Effects of parental exposure to heatwaves on F1 body size at different developmental temperatures." title="" id="48" name="Picture"/>
+            <a:graphic>
+              <a:graphicData uri="http://schemas.openxmlformats.org/drawingml/2006/picture">
+                <pic:pic>
+                  <pic:nvPicPr>
+                    <pic:cNvPr descr="/Users/msasaki/Desktop/Lab_Projects/LIS_heatwave/Output/Drafts/draft_2023-01-23_files/figure-docx/supp-fig-2-1.png" id="49" name="Picture"/>
+                    <pic:cNvPicPr>
+                      <a:picLocks noChangeArrowheads="1" noChangeAspect="1"/>
+                    </pic:cNvPicPr>
+                  </pic:nvPicPr>
+                  <pic:blipFill>
+                    <a:blip r:embed="rId47"/>
+                    <a:stretch>
+                      <a:fillRect/>
+                    </a:stretch>
+                  </pic:blipFill>
+                  <pic:spPr bwMode="auto">
+                    <a:xfrm>
+                      <a:off x="0" y="0"/>
+                      <a:ext cx="3333750" cy="2667000"/>
+                    </a:xfrm>
+                    <a:prstGeom prst="rect">
+                      <a:avLst/>
+                    </a:prstGeom>
+                    <a:noFill/>
+                    <a:ln w="9525">
+                      <a:noFill/>
+                      <a:headEnd/>
+                      <a:tailEnd/>
+                    </a:ln>
+                  </pic:spPr>
+                </pic:pic>
+              </a:graphicData>
+            </a:graphic>
+          </wp:inline>
+        </w:drawing>
+      </w:r>
+    </w:p>
+    <w:p>
+      <w:pPr>
+        <w:pStyle w:val="ImageCaption"/>
+      </w:pPr>
+      <w:r>
+        <w:t xml:space="preserve">Effects of parental exposure to heatwaves on F1 body size at different developmental temperatures.</w:t>
+      </w:r>
+    </w:p>
+    <w:p>
+      <w:pPr>
+        <w:pStyle w:val="CaptionedFigure"/>
+      </w:pPr>
+      <w:r>
+        <w:drawing>
+          <wp:inline>
+            <wp:extent cx="3333750" cy="2667000"/>
+            <wp:effectExtent b="0" l="0" r="0" t="0"/>
+            <wp:docPr descr="Effects of parental exposure to heatwaves on F1 egg production at different developmental temperatures." title="" id="51" name="Picture"/>
+            <a:graphic>
+              <a:graphicData uri="http://schemas.openxmlformats.org/drawingml/2006/picture">
+                <pic:pic>
+                  <pic:nvPicPr>
+                    <pic:cNvPr descr="/Users/msasaki/Desktop/Lab_Projects/LIS_heatwave/Output/Drafts/draft_2023-01-23_files/figure-docx/supp-fig-3-1.png" id="52" name="Picture"/>
+                    <pic:cNvPicPr>
+                      <a:picLocks noChangeArrowheads="1" noChangeAspect="1"/>
+                    </pic:cNvPicPr>
+                  </pic:nvPicPr>
+                  <pic:blipFill>
+                    <a:blip r:embed="rId50"/>
+                    <a:stretch>
+                      <a:fillRect/>
+                    </a:stretch>
+                  </pic:blipFill>
+                  <pic:spPr bwMode="auto">
+                    <a:xfrm>
+                      <a:off x="0" y="0"/>
+                      <a:ext cx="3333750" cy="2667000"/>
+                    </a:xfrm>
+                    <a:prstGeom prst="rect">
+                      <a:avLst/>
+                    </a:prstGeom>
+                    <a:noFill/>
+                    <a:ln w="9525">
+                      <a:noFill/>
+                      <a:headEnd/>
+                      <a:tailEnd/>
+                    </a:ln>
+                  </pic:spPr>
+                </pic:pic>
+              </a:graphicData>
+            </a:graphic>
+          </wp:inline>
+        </w:drawing>
+      </w:r>
+    </w:p>
+    <w:p>
+      <w:pPr>
+        <w:pStyle w:val="ImageCaption"/>
+      </w:pPr>
+      <w:r>
+        <w:t xml:space="preserve">Effects of parental exposure to heatwaves on F1 egg production at different developmental temperatures.</w:t>
+      </w:r>
+    </w:p>
+    <w:bookmarkStart w:id="55" w:name="refs"/>
+    <w:bookmarkStart w:id="54" w:name="ref-sasaki2020"/>
+    <w:p>
+      <w:pPr>
+        <w:pStyle w:val="Bibliography"/>
+      </w:pPr>
+      <w:r>
+        <w:t xml:space="preserve">Sasaki, Matthew C., and Hans G. Dam. 2020.</w:t>
+      </w:r>
+      <w:r>
+        <w:t xml:space="preserve"> </w:t>
+      </w:r>
+      <w:r>
+        <w:t xml:space="preserve">“Genetic Differentiation Underlies Seasonal Variation in Thermal Tolerance, Body Size, and Plasticity in a Short</w:t>
+      </w:r>
+      <w:r>
+        <w:t xml:space="preserve">-</w:t>
+      </w:r>
+      <w:r>
+        <w:t xml:space="preserve">Lived Copepod.”</w:t>
+      </w:r>
+      <w:r>
+        <w:t xml:space="preserve"> </w:t>
+      </w:r>
+      <w:r>
+        <w:rPr>
+          <w:iCs/>
+          <w:i/>
+        </w:rPr>
+        <w:t xml:space="preserve">Ecology and Evolution</w:t>
+      </w:r>
+      <w:r>
+        <w:t xml:space="preserve"> </w:t>
+      </w:r>
+      <w:r>
+        <w:t xml:space="preserve">10 (21): 12200–12210.</w:t>
+      </w:r>
+      <w:r>
+        <w:t xml:space="preserve"> </w:t>
+      </w:r>
+      <w:hyperlink r:id="rId53">
+        <w:r>
+          <w:rPr>
+            <w:rStyle w:val="Hyperlink"/>
+          </w:rPr>
+          <w:t xml:space="preserve">https://doi.org/10.1002/ece3.6851</w:t>
+        </w:r>
+      </w:hyperlink>
+      <w:r>
+        <w:t xml:space="preserve">.</w:t>
+      </w:r>
+    </w:p>
+    <w:bookmarkEnd w:id="54"/>
+    <w:bookmarkEnd w:id="55"/>
+    <w:bookmarkEnd w:id="56"/>
+    <w:bookmarkEnd w:id="57"/>
     <w:sectPr/>
   </w:body>
 </w:document>

</xml_diff>